<commit_message>
Creates build script for distribution creation
	- changes the bin(javac output) directory to the name build
	- replaces bin/ with build/ in the .gitignore file
	- creates bootstrap script in the bin/ folder which
	  enables a convinion start of the application
	- updates the start up instructions in the Handbook
	- creates a build script which can create a distribution,
	  otherwise the script can be used for compiling and javadoc
	  creation
</commit_message>
<xml_diff>
--- a/docs/BenutzerHandbuch.docx
+++ b/docs/BenutzerHandbuch.docx
@@ -1108,8 +1108,6 @@
             </w:r>
           </w:hyperlink>
         </w:p>
-        <w:bookmarkStart w:id="0" w:name="_GoBack"/>
-        <w:bookmarkEnd w:id="0"/>
         <w:p>
           <w:pPr>
             <w:pStyle w:val="TOC2"/>
@@ -1123,123 +1121,78 @@
               <w:lang w:eastAsia="de-DE"/>
             </w:rPr>
           </w:pPr>
-          <w:r>
-            <w:rPr>
-              <w:rStyle w:val="Hyperlink"/>
-              <w:noProof/>
-            </w:rPr>
-            <w:fldChar w:fldCharType="begin"/>
-          </w:r>
-          <w:r>
-            <w:rPr>
-              <w:rStyle w:val="Hyperlink"/>
-              <w:noProof/>
-            </w:rPr>
-            <w:instrText xml:space="preserve"> </w:instrText>
-          </w:r>
-          <w:r>
-            <w:rPr>
-              <w:noProof/>
-            </w:rPr>
-            <w:instrText>HYPERLINK \l "_Toc387662796"</w:instrText>
-          </w:r>
-          <w:r>
-            <w:rPr>
-              <w:rStyle w:val="Hyperlink"/>
-              <w:noProof/>
-            </w:rPr>
-            <w:instrText xml:space="preserve"> </w:instrText>
-          </w:r>
-          <w:r>
-            <w:rPr>
-              <w:rStyle w:val="Hyperlink"/>
-              <w:noProof/>
-            </w:rPr>
-          </w:r>
-          <w:r>
-            <w:rPr>
-              <w:rStyle w:val="Hyperlink"/>
-              <w:noProof/>
-            </w:rPr>
-            <w:fldChar w:fldCharType="separate"/>
-          </w:r>
-          <w:r>
-            <w:rPr>
-              <w:rStyle w:val="Hyperlink"/>
-              <w:noProof/>
-            </w:rPr>
-            <w:t>2.1</w:t>
-          </w:r>
-          <w:r>
-            <w:rPr>
-              <w:rFonts w:eastAsiaTheme="minorEastAsia"/>
-              <w:noProof/>
-              <w:lang w:eastAsia="de-DE"/>
-            </w:rPr>
-            <w:tab/>
-          </w:r>
-          <w:r>
-            <w:rPr>
-              <w:rStyle w:val="Hyperlink"/>
-              <w:noProof/>
-            </w:rPr>
-            <w:t>Starten des MatrixCalculators</w:t>
-          </w:r>
-          <w:r>
-            <w:rPr>
-              <w:noProof/>
-              <w:webHidden/>
-            </w:rPr>
-            <w:tab/>
-          </w:r>
-          <w:r>
-            <w:rPr>
-              <w:noProof/>
-              <w:webHidden/>
-            </w:rPr>
-            <w:fldChar w:fldCharType="begin"/>
-          </w:r>
-          <w:r>
-            <w:rPr>
-              <w:noProof/>
-              <w:webHidden/>
-            </w:rPr>
-            <w:instrText xml:space="preserve"> PAGEREF _Toc387662796 \h </w:instrText>
-          </w:r>
-          <w:r>
-            <w:rPr>
-              <w:noProof/>
-              <w:webHidden/>
-            </w:rPr>
-          </w:r>
-          <w:r>
-            <w:rPr>
-              <w:noProof/>
-              <w:webHidden/>
-            </w:rPr>
-            <w:fldChar w:fldCharType="separate"/>
-          </w:r>
-          <w:r>
-            <w:rPr>
-              <w:noProof/>
-              <w:webHidden/>
-            </w:rPr>
-            <w:t>3</w:t>
-          </w:r>
-          <w:r>
-            <w:rPr>
-              <w:noProof/>
-              <w:webHidden/>
-            </w:rPr>
-            <w:fldChar w:fldCharType="end"/>
-          </w:r>
-          <w:r>
-            <w:rPr>
-              <w:rStyle w:val="Hyperlink"/>
-              <w:noProof/>
-            </w:rPr>
-            <w:fldChar w:fldCharType="end"/>
-          </w:r>
+          <w:hyperlink w:anchor="_Toc387662796" w:history="1">
+            <w:r>
+              <w:rPr>
+                <w:rStyle w:val="Hyperlink"/>
+                <w:noProof/>
+              </w:rPr>
+              <w:t>2.1</w:t>
+            </w:r>
+            <w:r>
+              <w:rPr>
+                <w:rFonts w:eastAsiaTheme="minorEastAsia"/>
+                <w:noProof/>
+                <w:lang w:eastAsia="de-DE"/>
+              </w:rPr>
+              <w:tab/>
+            </w:r>
+            <w:r>
+              <w:rPr>
+                <w:rStyle w:val="Hyperlink"/>
+                <w:noProof/>
+              </w:rPr>
+              <w:t>Starten des MatrixCalculators</w:t>
+            </w:r>
+            <w:r>
+              <w:rPr>
+                <w:noProof/>
+                <w:webHidden/>
+              </w:rPr>
+              <w:tab/>
+            </w:r>
+            <w:r>
+              <w:rPr>
+                <w:noProof/>
+                <w:webHidden/>
+              </w:rPr>
+              <w:fldChar w:fldCharType="begin"/>
+            </w:r>
+            <w:r>
+              <w:rPr>
+                <w:noProof/>
+                <w:webHidden/>
+              </w:rPr>
+              <w:instrText xml:space="preserve"> PAGEREF _Toc387662796 \h </w:instrText>
+            </w:r>
+            <w:r>
+              <w:rPr>
+                <w:noProof/>
+                <w:webHidden/>
+              </w:rPr>
+            </w:r>
+            <w:r>
+              <w:rPr>
+                <w:noProof/>
+                <w:webHidden/>
+              </w:rPr>
+              <w:fldChar w:fldCharType="separate"/>
+            </w:r>
+            <w:r>
+              <w:rPr>
+                <w:noProof/>
+                <w:webHidden/>
+              </w:rPr>
+              <w:t>3</w:t>
+            </w:r>
+            <w:r>
+              <w:rPr>
+                <w:noProof/>
+                <w:webHidden/>
+              </w:rPr>
+              <w:fldChar w:fldCharType="end"/>
+            </w:r>
+          </w:hyperlink>
         </w:p>
         <w:p>
           <w:pPr>
@@ -1778,18 +1731,17 @@
       <w:pPr>
         <w:pStyle w:val="Heading1"/>
       </w:pPr>
-      <w:bookmarkStart w:id="1" w:name="_Ref387621726"/>
-      <w:bookmarkStart w:id="2" w:name="_Toc387662790"/>
-      <w:r>
-        <w:lastRenderedPageBreak/>
+      <w:bookmarkStart w:id="0" w:name="_Ref387621726"/>
+      <w:bookmarkStart w:id="1" w:name="_Toc387662790"/>
+      <w:r>
         <w:t xml:space="preserve">Über den </w:t>
       </w:r>
       <w:proofErr w:type="spellStart"/>
       <w:r>
         <w:t>MatrixCalculator</w:t>
       </w:r>
+      <w:bookmarkEnd w:id="0"/>
       <w:bookmarkEnd w:id="1"/>
-      <w:bookmarkEnd w:id="2"/>
       <w:proofErr w:type="spellEnd"/>
     </w:p>
     <w:p/>
@@ -1907,11 +1859,11 @@
       <w:pPr>
         <w:pStyle w:val="Heading2"/>
       </w:pPr>
-      <w:bookmarkStart w:id="3" w:name="_Toc387662791"/>
+      <w:bookmarkStart w:id="2" w:name="_Toc387662791"/>
       <w:r>
         <w:t>System Anforderungen</w:t>
       </w:r>
-      <w:bookmarkEnd w:id="3"/>
+      <w:bookmarkEnd w:id="2"/>
     </w:p>
     <w:p/>
     <w:p>
@@ -2056,11 +2008,11 @@
       <w:pPr>
         <w:pStyle w:val="Heading2"/>
       </w:pPr>
-      <w:bookmarkStart w:id="4" w:name="_Toc387662792"/>
+      <w:bookmarkStart w:id="3" w:name="_Toc387662792"/>
       <w:r>
         <w:t>Installation</w:t>
       </w:r>
-      <w:bookmarkEnd w:id="4"/>
+      <w:bookmarkEnd w:id="3"/>
     </w:p>
     <w:p/>
     <w:p>
@@ -2104,11 +2056,11 @@
       <w:pPr>
         <w:pStyle w:val="Heading3"/>
       </w:pPr>
-      <w:bookmarkStart w:id="5" w:name="_Toc387662793"/>
+      <w:bookmarkStart w:id="4" w:name="_Toc387662793"/>
       <w:r>
         <w:t>Java Installation</w:t>
       </w:r>
-      <w:bookmarkEnd w:id="5"/>
+      <w:bookmarkEnd w:id="4"/>
       <w:r>
         <w:t xml:space="preserve"> </w:t>
       </w:r>
@@ -2196,16 +2148,15 @@
       <w:pPr>
         <w:pStyle w:val="Heading3"/>
       </w:pPr>
-      <w:bookmarkStart w:id="6" w:name="_Toc387662794"/>
-      <w:r>
-        <w:lastRenderedPageBreak/>
+      <w:bookmarkStart w:id="5" w:name="_Toc387662794"/>
+      <w:r>
         <w:t xml:space="preserve">Installation des </w:t>
       </w:r>
       <w:proofErr w:type="spellStart"/>
       <w:r>
         <w:t>MatrixCalculators</w:t>
       </w:r>
-      <w:bookmarkEnd w:id="6"/>
+      <w:bookmarkEnd w:id="5"/>
       <w:proofErr w:type="spellEnd"/>
     </w:p>
     <w:p/>
@@ -2217,25 +2168,17 @@
         <w:t>.</w:t>
       </w:r>
       <w:r>
-        <w:t xml:space="preserve"> </w:t>
-      </w:r>
-    </w:p>
-    <w:p>
-      <w:pPr>
-        <w:pStyle w:val="Heading1"/>
-      </w:pPr>
-      <w:bookmarkStart w:id="7" w:name="_Toc387662795"/>
-      <w:r>
-        <w:t>Grundlagen</w:t>
-      </w:r>
-      <w:bookmarkEnd w:id="7"/>
+        <w:t xml:space="preserve"> An dieser Stelle haben Sie noch die Option den bin-Ordner der Umgebungsvariable PATH hinzuzufügen, dies ermöglicht es Ihnen die Applikation von überall zu starten unabhängig davon in welchem Ordner Sie sich befinden.</w:t>
+      </w:r>
+      <w:bookmarkStart w:id="6" w:name="_GoBack"/>
+      <w:bookmarkEnd w:id="6"/>
     </w:p>
     <w:p/>
     <w:p>
       <w:pPr>
         <w:pStyle w:val="Heading2"/>
       </w:pPr>
-      <w:bookmarkStart w:id="8" w:name="_Toc387662796"/>
+      <w:bookmarkStart w:id="7" w:name="_Toc387662796"/>
       <w:r>
         <w:t xml:space="preserve">Starten des </w:t>
       </w:r>
@@ -2243,7 +2186,7 @@
       <w:r>
         <w:t>MatrixCalculators</w:t>
       </w:r>
-      <w:bookmarkEnd w:id="8"/>
+      <w:bookmarkEnd w:id="7"/>
       <w:proofErr w:type="spellEnd"/>
     </w:p>
     <w:p/>
@@ -2259,74 +2202,43 @@
           <w:lang w:val="en-US"/>
         </w:rPr>
       </w:pPr>
-      <w:proofErr w:type="gramStart"/>
       <w:r>
         <w:rPr>
           <w:lang w:val="en-US"/>
         </w:rPr>
-        <w:t>cd</w:t>
-      </w:r>
-      <w:proofErr w:type="gramEnd"/>
-      <w:r>
-        <w:rPr>
-          <w:lang w:val="en-US"/>
-        </w:rPr>
-        <w:t xml:space="preserve"> </w:t>
-      </w:r>
+        <w:t>&lt;</w:t>
+      </w:r>
+      <w:proofErr w:type="spellStart"/>
       <w:r>
         <w:rPr>
           <w:lang w:val="en-US"/>
         </w:rPr>
         <w:t>MatrixCalculator</w:t>
       </w:r>
+      <w:proofErr w:type="spellEnd"/>
       <w:r>
         <w:rPr>
           <w:lang w:val="en-US"/>
         </w:rPr>
-        <w:br/>
-        <w:t xml:space="preserve">java –jar </w:t>
-      </w:r>
-      <w:r>
+        <w:t>&gt;/bin/matrix</w:t>
+      </w:r>
+    </w:p>
+    <w:p>
+      <w:pPr>
         <w:rPr>
           <w:lang w:val="en-US"/>
         </w:rPr>
-        <w:t>&lt;</w:t>
-      </w:r>
-      <w:r>
-        <w:rPr>
-          <w:lang w:val="en-US"/>
-        </w:rPr>
-        <w:t>MatrixCalculator</w:t>
-      </w:r>
-      <w:r>
-        <w:rPr>
-          <w:lang w:val="en-US"/>
-        </w:rPr>
-        <w:t>Ordner&gt;/</w:t>
-      </w:r>
-      <w:r>
-        <w:rPr>
-          <w:lang w:val="en-US"/>
-        </w:rPr>
-        <w:t>MatrixCalculator.jar</w:t>
-      </w:r>
+      </w:pPr>
     </w:p>
     <w:p>
       <w:pPr>
-        <w:rPr>
-          <w:lang w:val="en-US"/>
-        </w:rPr>
-      </w:pPr>
-    </w:p>
-    <w:p>
-      <w:pPr>
         <w:pStyle w:val="Heading2"/>
       </w:pPr>
-      <w:bookmarkStart w:id="9" w:name="_Toc387662797"/>
+      <w:bookmarkStart w:id="8" w:name="_Toc387662797"/>
       <w:r>
         <w:t>Die Benutzeroberfläche</w:t>
       </w:r>
-      <w:bookmarkEnd w:id="9"/>
+      <w:bookmarkEnd w:id="8"/>
     </w:p>
     <w:p>
       <w:r>
@@ -2382,27 +2294,14 @@
                             <w:r>
                               <w:t xml:space="preserve">Abbildung </w:t>
                             </w:r>
-                            <w:r>
-                              <w:fldChar w:fldCharType="begin"/>
-                            </w:r>
-                            <w:r>
-                              <w:instrText xml:space="preserve"> SEQ Abbildung \* ARABIC </w:instrText>
-                            </w:r>
-                            <w:r>
-                              <w:fldChar w:fldCharType="separate"/>
-                            </w:r>
-                            <w:r>
-                              <w:rPr>
-                                <w:noProof/>
-                              </w:rPr>
-                              <w:t>1</w:t>
-                            </w:r>
-                            <w:r>
-                              <w:rPr>
-                                <w:noProof/>
-                              </w:rPr>
-                              <w:fldChar w:fldCharType="end"/>
-                            </w:r>
+                            <w:fldSimple w:instr=" SEQ Abbildung \* ARABIC ">
+                              <w:r>
+                                <w:rPr>
+                                  <w:noProof/>
+                                </w:rPr>
+                                <w:t>1</w:t>
+                              </w:r>
+                            </w:fldSimple>
                             <w:r>
                               <w:t xml:space="preserve"> Oberfläche des </w:t>
                             </w:r>
@@ -2441,27 +2340,14 @@
                       <w:r>
                         <w:t xml:space="preserve">Abbildung </w:t>
                       </w:r>
-                      <w:r>
-                        <w:fldChar w:fldCharType="begin"/>
-                      </w:r>
-                      <w:r>
-                        <w:instrText xml:space="preserve"> SEQ Abbildung \* ARABIC </w:instrText>
-                      </w:r>
-                      <w:r>
-                        <w:fldChar w:fldCharType="separate"/>
-                      </w:r>
-                      <w:r>
-                        <w:rPr>
-                          <w:noProof/>
-                        </w:rPr>
-                        <w:t>1</w:t>
-                      </w:r>
-                      <w:r>
-                        <w:rPr>
-                          <w:noProof/>
-                        </w:rPr>
-                        <w:fldChar w:fldCharType="end"/>
-                      </w:r>
+                      <w:fldSimple w:instr=" SEQ Abbildung \* ARABIC ">
+                        <w:r>
+                          <w:rPr>
+                            <w:noProof/>
+                          </w:rPr>
+                          <w:t>1</w:t>
+                        </w:r>
+                      </w:fldSimple>
                       <w:r>
                         <w:t xml:space="preserve"> Oberfläche des </w:t>
                       </w:r>
@@ -2605,12 +2491,11 @@
       <w:pPr>
         <w:pStyle w:val="Heading2"/>
       </w:pPr>
-      <w:bookmarkStart w:id="10" w:name="_Toc387662798"/>
-      <w:r>
-        <w:lastRenderedPageBreak/>
+      <w:bookmarkStart w:id="9" w:name="_Toc387662798"/>
+      <w:r>
         <w:t>Befehlsübersicht</w:t>
       </w:r>
-      <w:bookmarkEnd w:id="10"/>
+      <w:bookmarkEnd w:id="9"/>
     </w:p>
     <w:p/>
     <w:p>
@@ -3731,12 +3616,11 @@
       <w:pPr>
         <w:pStyle w:val="Heading3"/>
       </w:pPr>
-      <w:bookmarkStart w:id="11" w:name="_Toc387662799"/>
-      <w:r>
-        <w:lastRenderedPageBreak/>
+      <w:bookmarkStart w:id="10" w:name="_Toc387662799"/>
+      <w:r>
         <w:t>Erstellen einer Matrix</w:t>
       </w:r>
-      <w:bookmarkEnd w:id="11"/>
+      <w:bookmarkEnd w:id="10"/>
     </w:p>
     <w:p/>
     <w:p>
@@ -3862,271 +3746,266 @@
       <w:pPr>
         <w:pStyle w:val="Heading3"/>
       </w:pPr>
-      <w:bookmarkStart w:id="12" w:name="_Toc387662800"/>
+      <w:bookmarkStart w:id="11" w:name="_Toc387662800"/>
       <w:r>
         <w:t>Eine Matrix auf dem Bildschirm ausgeben</w:t>
+      </w:r>
+      <w:bookmarkEnd w:id="11"/>
+    </w:p>
+    <w:p/>
+    <w:p>
+      <w:r>
+        <w:t xml:space="preserve">Über das folgende Kommando können Sie eine </w:t>
+      </w:r>
+      <w:proofErr w:type="spellStart"/>
+      <w:r>
+        <w:t>Matirx</w:t>
+      </w:r>
+      <w:proofErr w:type="spellEnd"/>
+      <w:r>
+        <w:t xml:space="preserve"> auf dem Bildschirm ausgeben:</w:t>
+      </w:r>
+    </w:p>
+    <w:p>
+      <w:pPr>
+        <w:pStyle w:val="Code"/>
+      </w:pPr>
+      <w:proofErr w:type="spellStart"/>
+      <w:r>
+        <w:t>matrix</w:t>
+      </w:r>
+      <w:proofErr w:type="spellEnd"/>
+      <w:r>
+        <w:t xml:space="preserve"> &gt; </w:t>
+      </w:r>
+      <w:proofErr w:type="spellStart"/>
+      <w:r>
+        <w:t>print</w:t>
+      </w:r>
+      <w:proofErr w:type="spellEnd"/>
+      <w:r>
+        <w:t xml:space="preserve"> &lt;Name der Matrix&gt;</w:t>
+      </w:r>
+    </w:p>
+    <w:p>
+      <w:r>
+        <w:t>An folgendem Beispiel können Sie den Aufruf des Befehls nachvollziehen:</w:t>
+      </w:r>
+    </w:p>
+    <w:p>
+      <w:pPr>
+        <w:pStyle w:val="Code"/>
+      </w:pPr>
+      <w:proofErr w:type="spellStart"/>
+      <w:r>
+        <w:t>matrix</w:t>
+      </w:r>
+      <w:proofErr w:type="spellEnd"/>
+      <w:r>
+        <w:t xml:space="preserve"> &gt; </w:t>
+      </w:r>
+      <w:proofErr w:type="spellStart"/>
+      <w:r>
+        <w:t>print</w:t>
+      </w:r>
+      <w:proofErr w:type="spellEnd"/>
+      <w:r>
+        <w:t xml:space="preserve"> </w:t>
+      </w:r>
+      <w:proofErr w:type="spellStart"/>
+      <w:r>
+        <w:t>test</w:t>
+      </w:r>
+      <w:proofErr w:type="spellEnd"/>
+      <w:r>
+        <w:br/>
+      </w:r>
+      <w:proofErr w:type="spellStart"/>
+      <w:r>
+        <w:t>test</w:t>
+      </w:r>
+      <w:proofErr w:type="spellEnd"/>
+      <w:r>
+        <w:t xml:space="preserve"> = |  1,00   2,00 |</w:t>
+      </w:r>
+      <w:r>
+        <w:br/>
+        <w:t xml:space="preserve">       |  3,00   4,00 |</w:t>
+      </w:r>
+    </w:p>
+    <w:p>
+      <w:r>
+        <w:br w:type="page"/>
+      </w:r>
+    </w:p>
+    <w:p>
+      <w:pPr>
+        <w:pStyle w:val="Heading3"/>
+      </w:pPr>
+      <w:bookmarkStart w:id="12" w:name="_Toc387662801"/>
+      <w:r>
+        <w:t>Zwei Matrizen Addieren</w:t>
       </w:r>
       <w:bookmarkEnd w:id="12"/>
     </w:p>
     <w:p/>
     <w:p>
       <w:r>
-        <w:t xml:space="preserve">Über das folgende Kommando können Sie eine </w:t>
-      </w:r>
-      <w:proofErr w:type="spellStart"/>
-      <w:r>
-        <w:t>Matirx</w:t>
-      </w:r>
-      <w:proofErr w:type="spellEnd"/>
-      <w:r>
-        <w:t xml:space="preserve"> auf dem Bildschirm ausgeben:</w:t>
+        <w:t>Über das folgende Kommando können Sie zwei Matrizen multiplizieren:</w:t>
+      </w:r>
+      <w:r>
+        <w:br/>
       </w:r>
     </w:p>
     <w:p>
       <w:pPr>
         <w:pStyle w:val="Code"/>
       </w:pPr>
+      <w:r>
+        <w:t xml:space="preserve">Matrix &gt; </w:t>
+      </w:r>
       <w:proofErr w:type="spellStart"/>
       <w:r>
-        <w:t>matrix</w:t>
+        <w:t>print</w:t>
       </w:r>
       <w:proofErr w:type="spellEnd"/>
       <w:r>
-        <w:t xml:space="preserve"> &gt; </w:t>
+        <w:t xml:space="preserve"> </w:t>
+      </w:r>
+      <w:r>
+        <w:t>&lt;Name der ersten Matrix&gt; &lt;Name der zweiten Matrix&gt;</w:t>
+      </w:r>
+    </w:p>
+    <w:p/>
+    <w:p>
+      <w:r>
+        <w:t>Anhand  folgenden Beispiel können Sie die Anwendung des Befehls nachvollziehen, in  diesem Beispiel addieren wird die bereits erstellte Matrix ‚</w:t>
       </w:r>
       <w:proofErr w:type="spellStart"/>
       <w:r>
-        <w:t>print</w:t>
+        <w:t>test</w:t>
       </w:r>
       <w:proofErr w:type="spellEnd"/>
       <w:r>
-        <w:t xml:space="preserve"> &lt;Name der Matrix&gt;</w:t>
+        <w:t>‘ mit sich selbst</w:t>
+      </w:r>
+      <w:r>
+        <w:br/>
       </w:r>
     </w:p>
     <w:p>
-      <w:r>
-        <w:t>An folgendem Beispiel können Sie den Aufruf des Befehls nachvollziehen:</w:t>
+      <w:pPr>
+        <w:pStyle w:val="Code"/>
+        <w:rPr>
+          <w:lang w:val="en-US"/>
+        </w:rPr>
+      </w:pPr>
+      <w:proofErr w:type="gramStart"/>
+      <w:r>
+        <w:rPr>
+          <w:lang w:val="en-US"/>
+        </w:rPr>
+        <w:t>matrix</w:t>
+      </w:r>
+      <w:proofErr w:type="gramEnd"/>
+      <w:r>
+        <w:rPr>
+          <w:lang w:val="en-US"/>
+        </w:rPr>
+        <w:t xml:space="preserve"> &gt; add test </w:t>
+      </w:r>
+      <w:proofErr w:type="spellStart"/>
+      <w:r>
+        <w:rPr>
+          <w:lang w:val="en-US"/>
+        </w:rPr>
+        <w:t>test</w:t>
+      </w:r>
+      <w:proofErr w:type="spellEnd"/>
+      <w:r>
+        <w:rPr>
+          <w:lang w:val="en-US"/>
+        </w:rPr>
+        <w:br/>
+      </w:r>
+      <w:proofErr w:type="spellStart"/>
+      <w:r>
+        <w:rPr>
+          <w:lang w:val="en-US"/>
+        </w:rPr>
+        <w:t>test</w:t>
+      </w:r>
+      <w:proofErr w:type="spellEnd"/>
+      <w:r>
+        <w:rPr>
+          <w:lang w:val="en-US"/>
+        </w:rPr>
+        <w:t xml:space="preserve"> + test = |  2,00   4,00 |</w:t>
       </w:r>
     </w:p>
     <w:p>
       <w:pPr>
         <w:pStyle w:val="Code"/>
       </w:pPr>
-      <w:proofErr w:type="spellStart"/>
-      <w:r>
-        <w:t>matrix</w:t>
-      </w:r>
-      <w:proofErr w:type="spellEnd"/>
-      <w:r>
-        <w:t xml:space="preserve"> &gt; </w:t>
-      </w:r>
-      <w:proofErr w:type="spellStart"/>
-      <w:r>
-        <w:t>print</w:t>
-      </w:r>
-      <w:proofErr w:type="spellEnd"/>
-      <w:r>
-        <w:t xml:space="preserve"> </w:t>
-      </w:r>
-      <w:proofErr w:type="spellStart"/>
-      <w:r>
-        <w:t>test</w:t>
-      </w:r>
-      <w:proofErr w:type="spellEnd"/>
-      <w:r>
-        <w:br/>
-      </w:r>
-      <w:proofErr w:type="spellStart"/>
-      <w:r>
-        <w:t>test</w:t>
-      </w:r>
-      <w:proofErr w:type="spellEnd"/>
-      <w:r>
-        <w:t xml:space="preserve"> = |  1,00   2,00 |</w:t>
-      </w:r>
-      <w:r>
-        <w:br/>
-      </w:r>
-      <w:r>
-        <w:t xml:space="preserve">       |  3,00   4,00 |</w:t>
+      <w:r>
+        <w:rPr>
+          <w:lang w:val="en-US"/>
+        </w:rPr>
+        <w:t xml:space="preserve">              </w:t>
+      </w:r>
+      <w:r>
+        <w:t>|  6,00   8,00 |</w:t>
       </w:r>
     </w:p>
+    <w:p/>
     <w:p>
-      <w:r>
-        <w:br w:type="page"/>
-      </w:r>
-    </w:p>
-    <w:p>
       <w:pPr>
         <w:pStyle w:val="Heading3"/>
       </w:pPr>
-      <w:bookmarkStart w:id="13" w:name="_Toc387662801"/>
-      <w:r>
-        <w:lastRenderedPageBreak/>
-        <w:t>Zwei Matrizen Addieren</w:t>
+      <w:bookmarkStart w:id="13" w:name="_Toc387662802"/>
+      <w:r>
+        <w:t>Eine Matrize Transponieren</w:t>
       </w:r>
       <w:bookmarkEnd w:id="13"/>
     </w:p>
     <w:p/>
     <w:p>
       <w:r>
-        <w:t>Über das folgende Kommando können Sie zwei Matrizen multiplizieren:</w:t>
-      </w:r>
-      <w:r>
-        <w:br/>
+        <w:t xml:space="preserve">Über </w:t>
+      </w:r>
+      <w:proofErr w:type="gramStart"/>
+      <w:r>
+        <w:t>die f</w:t>
+      </w:r>
+      <w:r>
+        <w:t>olgende Befehle</w:t>
+      </w:r>
+      <w:proofErr w:type="gramEnd"/>
+      <w:r>
+        <w:t xml:space="preserve"> können Sie eine Matrix transponieren:</w:t>
       </w:r>
     </w:p>
     <w:p>
       <w:pPr>
         <w:pStyle w:val="Code"/>
       </w:pPr>
-      <w:r>
-        <w:t xml:space="preserve">Matrix &gt; </w:t>
-      </w:r>
       <w:proofErr w:type="spellStart"/>
       <w:r>
-        <w:t>print</w:t>
+        <w:t>matrix</w:t>
       </w:r>
       <w:proofErr w:type="spellEnd"/>
       <w:r>
-        <w:t xml:space="preserve"> </w:t>
-      </w:r>
-      <w:r>
-        <w:t>&lt;Name der ersten Matrix&gt; &lt;Name der zweiten Matrix&gt;</w:t>
-      </w:r>
-    </w:p>
-    <w:p/>
-    <w:p>
-      <w:r>
-        <w:t>Anhand  folgenden Beispiel können Sie die Anwendung des Befehls nachvollziehen, in  diesem Beispiel addieren wird die bereits erstellte Matrix ‚</w:t>
+        <w:t xml:space="preserve"> &gt; </w:t>
       </w:r>
       <w:proofErr w:type="spellStart"/>
       <w:r>
-        <w:t>test</w:t>
+        <w:t>transpose</w:t>
       </w:r>
       <w:proofErr w:type="spellEnd"/>
       <w:r>
-        <w:t>‘ mit sich selbst</w:t>
-      </w:r>
-      <w:r>
-        <w:br/>
-      </w:r>
-    </w:p>
-    <w:p>
-      <w:pPr>
-        <w:pStyle w:val="Code"/>
-        <w:rPr>
-          <w:lang w:val="en-US"/>
-        </w:rPr>
-      </w:pPr>
-      <w:proofErr w:type="gramStart"/>
-      <w:r>
-        <w:rPr>
-          <w:lang w:val="en-US"/>
-        </w:rPr>
-        <w:t>matrix</w:t>
-      </w:r>
-      <w:proofErr w:type="gramEnd"/>
-      <w:r>
-        <w:rPr>
-          <w:lang w:val="en-US"/>
-        </w:rPr>
-        <w:t xml:space="preserve"> &gt; add test </w:t>
-      </w:r>
-      <w:proofErr w:type="spellStart"/>
-      <w:r>
-        <w:rPr>
-          <w:lang w:val="en-US"/>
-        </w:rPr>
-        <w:t>test</w:t>
-      </w:r>
-      <w:proofErr w:type="spellEnd"/>
-      <w:r>
-        <w:rPr>
-          <w:lang w:val="en-US"/>
-        </w:rPr>
-        <w:br/>
-      </w:r>
-      <w:r>
-        <w:rPr>
-          <w:lang w:val="en-US"/>
-        </w:rPr>
-        <w:t>test + test = |  2,00   4,00 |</w:t>
-      </w:r>
-    </w:p>
-    <w:p>
-      <w:pPr>
-        <w:pStyle w:val="Code"/>
-      </w:pPr>
-      <w:r>
-        <w:rPr>
-          <w:lang w:val="en-US"/>
-        </w:rPr>
-        <w:t xml:space="preserve">              </w:t>
-      </w:r>
-      <w:r>
-        <w:t>|  6,00   8,00 |</w:t>
-      </w:r>
-    </w:p>
-    <w:p/>
-    <w:p>
-      <w:pPr>
-        <w:pStyle w:val="Heading3"/>
-      </w:pPr>
-      <w:bookmarkStart w:id="14" w:name="_Toc387662802"/>
-      <w:r>
-        <w:t>Eine Matrize</w:t>
-      </w:r>
-      <w:r>
-        <w:t xml:space="preserve"> </w:t>
-      </w:r>
-      <w:r>
-        <w:t>Transponieren</w:t>
-      </w:r>
-      <w:bookmarkEnd w:id="14"/>
-    </w:p>
-    <w:p/>
-    <w:p>
-      <w:r>
-        <w:t xml:space="preserve">Über </w:t>
-      </w:r>
-      <w:proofErr w:type="gramStart"/>
-      <w:r>
-        <w:t>die f</w:t>
-      </w:r>
-      <w:r>
-        <w:t>olgende Befehle</w:t>
-      </w:r>
-      <w:proofErr w:type="gramEnd"/>
-      <w:r>
-        <w:t xml:space="preserve"> können Sie eine Matrix transponieren:</w:t>
-      </w:r>
-    </w:p>
-    <w:p>
-      <w:pPr>
-        <w:pStyle w:val="Code"/>
-        <w:rPr>
-          <w:lang w:val="en-US"/>
-        </w:rPr>
-      </w:pPr>
-      <w:proofErr w:type="gramStart"/>
-      <w:r>
-        <w:rPr>
-          <w:lang w:val="en-US"/>
-        </w:rPr>
-        <w:t>matrix</w:t>
-      </w:r>
-      <w:proofErr w:type="gramEnd"/>
-      <w:r>
-        <w:rPr>
-          <w:lang w:val="en-US"/>
-        </w:rPr>
-        <w:t xml:space="preserve"> &gt; transpose &lt;Name der Matrix&gt; </w:t>
-      </w:r>
-      <w:r>
-        <w:rPr>
-          <w:lang w:val="en-US"/>
-        </w:rPr>
+        <w:t xml:space="preserve"> &lt;Name der Matrix&gt; </w:t>
+      </w:r>
+      <w:r>
         <w:br/>
       </w:r>
     </w:p>
@@ -4331,13 +4210,7 @@
         <w:rPr>
           <w:lang w:val="en-US"/>
         </w:rPr>
-        <w:t xml:space="preserve">         |  4,00   8,00 |</w:t>
-      </w:r>
-      <w:r>
-        <w:rPr>
-          <w:lang w:val="en-US"/>
-        </w:rPr>
-        <w:t xml:space="preserve"> </w:t>
+        <w:t xml:space="preserve">         |  4,00   8,00 | </w:t>
       </w:r>
     </w:p>
     <w:p>
@@ -4486,7 +4359,7 @@
                 <w:rPr>
                   <w:noProof/>
                 </w:rPr>
-                <w:t>1</w:t>
+                <w:t>3</w:t>
               </w:r>
               <w:r>
                 <w:rPr>
@@ -6406,8 +6279,9 @@
     <w:panose1 w:val="020B0502040204020203"/>
     <w:charset w:val="00"/>
     <w:family w:val="swiss"/>
+    <w:notTrueType/>
     <w:pitch w:val="variable"/>
-    <w:sig w:usb0="E4002EFF" w:usb1="C000E47F" w:usb2="00000009" w:usb3="00000000" w:csb0="000001FF" w:csb1="00000000"/>
+    <w:sig w:usb0="00000003" w:usb1="00000000" w:usb2="00000000" w:usb3="00000000" w:csb0="00000001" w:csb1="00000000"/>
   </w:font>
   <w:font w:name="Consolas">
     <w:panose1 w:val="020B0609020204030204"/>
@@ -6441,6 +6315,7 @@
     <w:rsid w:val="00D56E46"/>
     <w:rsid w:val="00F14E00"/>
     <w:rsid w:val="00F375D2"/>
+    <w:rsid w:val="00F8601E"/>
     <w:rsid w:val="00FD7E5D"/>
   </w:rsids>
   <m:mathPr>
@@ -7183,7 +7058,7 @@
 </file>
 
 <file path=customXml/itemProps1.xml><?xml version="1.0" encoding="utf-8"?>
-<ds:datastoreItem xmlns:ds="http://schemas.openxmlformats.org/officeDocument/2006/customXml" ds:itemID="{F289F650-C9CE-4DF0-BF1D-20363F8C313E}">
+<ds:datastoreItem xmlns:ds="http://schemas.openxmlformats.org/officeDocument/2006/customXml" ds:itemID="{734D3CD3-9DC5-4995-BD00-17449C116CE4}">
   <ds:schemaRefs>
     <ds:schemaRef ds:uri="http://schemas.openxmlformats.org/officeDocument/2006/bibliography"/>
   </ds:schemaRefs>

</xml_diff>

<commit_message>
Code refactoring and rename the the cmd scalarProd to scalarMultipy
	- inserts missing java doc comments
	- clarifies java doc comments
	- replace the name of the scalarProd cmd to scalarMultiply
	- update the Handbook (to the new cmd name)
	- update the Testbook (to the new cmd name)
</commit_message>
<xml_diff>
--- a/docs/BenutzerHandbuch.docx
+++ b/docs/BenutzerHandbuch.docx
@@ -2170,15 +2170,13 @@
       <w:r>
         <w:t xml:space="preserve"> An dieser Stelle haben Sie noch die Option den bin-Ordner der Umgebungsvariable PATH hinzuzufügen, dies ermöglicht es Ihnen die Applikation von überall zu starten unabhängig davon in welchem Ordner Sie sich befinden.</w:t>
       </w:r>
-      <w:bookmarkStart w:id="6" w:name="_GoBack"/>
-      <w:bookmarkEnd w:id="6"/>
     </w:p>
     <w:p/>
     <w:p>
       <w:pPr>
         <w:pStyle w:val="Heading2"/>
       </w:pPr>
-      <w:bookmarkStart w:id="7" w:name="_Toc387662796"/>
+      <w:bookmarkStart w:id="6" w:name="_Toc387662796"/>
       <w:r>
         <w:t xml:space="preserve">Starten des </w:t>
       </w:r>
@@ -2186,7 +2184,7 @@
       <w:r>
         <w:t>MatrixCalculators</w:t>
       </w:r>
-      <w:bookmarkEnd w:id="7"/>
+      <w:bookmarkEnd w:id="6"/>
       <w:proofErr w:type="spellEnd"/>
     </w:p>
     <w:p/>
@@ -2234,11 +2232,11 @@
       <w:pPr>
         <w:pStyle w:val="Heading2"/>
       </w:pPr>
-      <w:bookmarkStart w:id="8" w:name="_Toc387662797"/>
+      <w:bookmarkStart w:id="7" w:name="_Toc387662797"/>
       <w:r>
         <w:t>Die Benutzeroberfläche</w:t>
       </w:r>
-      <w:bookmarkEnd w:id="8"/>
+      <w:bookmarkEnd w:id="7"/>
     </w:p>
     <w:p>
       <w:r>
@@ -2294,14 +2292,27 @@
                             <w:r>
                               <w:t xml:space="preserve">Abbildung </w:t>
                             </w:r>
-                            <w:fldSimple w:instr=" SEQ Abbildung \* ARABIC ">
-                              <w:r>
-                                <w:rPr>
-                                  <w:noProof/>
-                                </w:rPr>
-                                <w:t>1</w:t>
-                              </w:r>
-                            </w:fldSimple>
+                            <w:r>
+                              <w:fldChar w:fldCharType="begin"/>
+                            </w:r>
+                            <w:r>
+                              <w:instrText xml:space="preserve"> SEQ Abbildung \* ARABIC </w:instrText>
+                            </w:r>
+                            <w:r>
+                              <w:fldChar w:fldCharType="separate"/>
+                            </w:r>
+                            <w:r>
+                              <w:rPr>
+                                <w:noProof/>
+                              </w:rPr>
+                              <w:t>1</w:t>
+                            </w:r>
+                            <w:r>
+                              <w:rPr>
+                                <w:noProof/>
+                              </w:rPr>
+                              <w:fldChar w:fldCharType="end"/>
+                            </w:r>
                             <w:r>
                               <w:t xml:space="preserve"> Oberfläche des </w:t>
                             </w:r>
@@ -2340,14 +2351,27 @@
                       <w:r>
                         <w:t xml:space="preserve">Abbildung </w:t>
                       </w:r>
-                      <w:fldSimple w:instr=" SEQ Abbildung \* ARABIC ">
-                        <w:r>
-                          <w:rPr>
-                            <w:noProof/>
-                          </w:rPr>
-                          <w:t>1</w:t>
-                        </w:r>
-                      </w:fldSimple>
+                      <w:r>
+                        <w:fldChar w:fldCharType="begin"/>
+                      </w:r>
+                      <w:r>
+                        <w:instrText xml:space="preserve"> SEQ Abbildung \* ARABIC </w:instrText>
+                      </w:r>
+                      <w:r>
+                        <w:fldChar w:fldCharType="separate"/>
+                      </w:r>
+                      <w:r>
+                        <w:rPr>
+                          <w:noProof/>
+                        </w:rPr>
+                        <w:t>1</w:t>
+                      </w:r>
+                      <w:r>
+                        <w:rPr>
+                          <w:noProof/>
+                        </w:rPr>
+                        <w:fldChar w:fldCharType="end"/>
+                      </w:r>
                       <w:r>
                         <w:t xml:space="preserve"> Oberfläche des </w:t>
                       </w:r>
@@ -2491,11 +2515,11 @@
       <w:pPr>
         <w:pStyle w:val="Heading2"/>
       </w:pPr>
-      <w:bookmarkStart w:id="9" w:name="_Toc387662798"/>
+      <w:bookmarkStart w:id="8" w:name="_Toc387662798"/>
       <w:r>
         <w:t>Befehlsübersicht</w:t>
       </w:r>
-      <w:bookmarkEnd w:id="9"/>
+      <w:bookmarkEnd w:id="8"/>
     </w:p>
     <w:p/>
     <w:p>
@@ -2535,10 +2559,10 @@
         <w:tblLook w:val="04A0" w:firstRow="1" w:lastRow="0" w:firstColumn="1" w:lastColumn="0" w:noHBand="0" w:noVBand="1"/>
       </w:tblPr>
       <w:tblGrid>
-        <w:gridCol w:w="1378"/>
-        <w:gridCol w:w="2553"/>
-        <w:gridCol w:w="1527"/>
-        <w:gridCol w:w="3584"/>
+        <w:gridCol w:w="1478"/>
+        <w:gridCol w:w="2521"/>
+        <w:gridCol w:w="1524"/>
+        <w:gridCol w:w="3519"/>
       </w:tblGrid>
       <w:tr>
         <w:tc>
@@ -3476,7 +3500,7 @@
           <w:p>
             <w:proofErr w:type="spellStart"/>
             <w:r>
-              <w:t>scalarProd</w:t>
+              <w:t>scalarMultiply</w:t>
             </w:r>
             <w:proofErr w:type="spellEnd"/>
           </w:p>
@@ -3491,7 +3515,18 @@
           </w:tcPr>
           <w:p>
             <w:r>
-              <w:t xml:space="preserve">Bestimmt das Skalar Produkt einer Matrix und eines Skalars. </w:t>
+              <w:t xml:space="preserve">Bestimmt das </w:t>
+            </w:r>
+            <w:proofErr w:type="spellStart"/>
+            <w:r>
+              <w:t>Product</w:t>
+            </w:r>
+            <w:proofErr w:type="spellEnd"/>
+            <w:r>
+              <w:t xml:space="preserve"> aus einer Matrix und eine m Skalar</w:t>
+            </w:r>
+            <w:r>
+              <w:t xml:space="preserve">. </w:t>
             </w:r>
           </w:p>
         </w:tc>
@@ -3616,11 +3651,11 @@
       <w:pPr>
         <w:pStyle w:val="Heading3"/>
       </w:pPr>
-      <w:bookmarkStart w:id="10" w:name="_Toc387662799"/>
+      <w:bookmarkStart w:id="9" w:name="_Toc387662799"/>
       <w:r>
         <w:t>Erstellen einer Matrix</w:t>
       </w:r>
-      <w:bookmarkEnd w:id="10"/>
+      <w:bookmarkEnd w:id="9"/>
     </w:p>
     <w:p/>
     <w:p>
@@ -3746,111 +3781,111 @@
       <w:pPr>
         <w:pStyle w:val="Heading3"/>
       </w:pPr>
-      <w:bookmarkStart w:id="11" w:name="_Toc387662800"/>
+      <w:bookmarkStart w:id="10" w:name="_Toc387662800"/>
       <w:r>
         <w:t>Eine Matrix auf dem Bildschirm ausgeben</w:t>
+      </w:r>
+      <w:bookmarkEnd w:id="10"/>
+    </w:p>
+    <w:p/>
+    <w:p>
+      <w:r>
+        <w:t xml:space="preserve">Über das folgende Kommando können Sie eine </w:t>
+      </w:r>
+      <w:proofErr w:type="spellStart"/>
+      <w:r>
+        <w:t>Matirx</w:t>
+      </w:r>
+      <w:proofErr w:type="spellEnd"/>
+      <w:r>
+        <w:t xml:space="preserve"> auf dem Bildschirm ausgeben:</w:t>
+      </w:r>
+    </w:p>
+    <w:p>
+      <w:pPr>
+        <w:pStyle w:val="Code"/>
+      </w:pPr>
+      <w:proofErr w:type="spellStart"/>
+      <w:r>
+        <w:t>matrix</w:t>
+      </w:r>
+      <w:proofErr w:type="spellEnd"/>
+      <w:r>
+        <w:t xml:space="preserve"> &gt; </w:t>
+      </w:r>
+      <w:proofErr w:type="spellStart"/>
+      <w:r>
+        <w:t>print</w:t>
+      </w:r>
+      <w:proofErr w:type="spellEnd"/>
+      <w:r>
+        <w:t xml:space="preserve"> &lt;Name der Matrix&gt;</w:t>
+      </w:r>
+    </w:p>
+    <w:p>
+      <w:r>
+        <w:t>An folgendem Beispiel können Sie den Aufruf des Befehls nachvollziehen:</w:t>
+      </w:r>
+    </w:p>
+    <w:p>
+      <w:pPr>
+        <w:pStyle w:val="Code"/>
+      </w:pPr>
+      <w:proofErr w:type="spellStart"/>
+      <w:r>
+        <w:t>matrix</w:t>
+      </w:r>
+      <w:proofErr w:type="spellEnd"/>
+      <w:r>
+        <w:t xml:space="preserve"> &gt; </w:t>
+      </w:r>
+      <w:proofErr w:type="spellStart"/>
+      <w:r>
+        <w:t>print</w:t>
+      </w:r>
+      <w:proofErr w:type="spellEnd"/>
+      <w:r>
+        <w:t xml:space="preserve"> </w:t>
+      </w:r>
+      <w:proofErr w:type="spellStart"/>
+      <w:r>
+        <w:t>test</w:t>
+      </w:r>
+      <w:proofErr w:type="spellEnd"/>
+      <w:r>
+        <w:br/>
+      </w:r>
+      <w:proofErr w:type="spellStart"/>
+      <w:r>
+        <w:t>test</w:t>
+      </w:r>
+      <w:proofErr w:type="spellEnd"/>
+      <w:r>
+        <w:t xml:space="preserve"> = |  1,00   2,00 |</w:t>
+      </w:r>
+      <w:r>
+        <w:br/>
+        <w:t xml:space="preserve">       |  3,00   4,00 |</w:t>
+      </w:r>
+    </w:p>
+    <w:p>
+      <w:r>
+        <w:br w:type="page"/>
+      </w:r>
+    </w:p>
+    <w:p>
+      <w:pPr>
+        <w:pStyle w:val="Heading3"/>
+      </w:pPr>
+      <w:bookmarkStart w:id="11" w:name="_Toc387662801"/>
+      <w:r>
+        <w:t>Zwei Matrizen Addieren</w:t>
       </w:r>
       <w:bookmarkEnd w:id="11"/>
     </w:p>
     <w:p/>
     <w:p>
       <w:r>
-        <w:t xml:space="preserve">Über das folgende Kommando können Sie eine </w:t>
-      </w:r>
-      <w:proofErr w:type="spellStart"/>
-      <w:r>
-        <w:t>Matirx</w:t>
-      </w:r>
-      <w:proofErr w:type="spellEnd"/>
-      <w:r>
-        <w:t xml:space="preserve"> auf dem Bildschirm ausgeben:</w:t>
-      </w:r>
-    </w:p>
-    <w:p>
-      <w:pPr>
-        <w:pStyle w:val="Code"/>
-      </w:pPr>
-      <w:proofErr w:type="spellStart"/>
-      <w:r>
-        <w:t>matrix</w:t>
-      </w:r>
-      <w:proofErr w:type="spellEnd"/>
-      <w:r>
-        <w:t xml:space="preserve"> &gt; </w:t>
-      </w:r>
-      <w:proofErr w:type="spellStart"/>
-      <w:r>
-        <w:t>print</w:t>
-      </w:r>
-      <w:proofErr w:type="spellEnd"/>
-      <w:r>
-        <w:t xml:space="preserve"> &lt;Name der Matrix&gt;</w:t>
-      </w:r>
-    </w:p>
-    <w:p>
-      <w:r>
-        <w:t>An folgendem Beispiel können Sie den Aufruf des Befehls nachvollziehen:</w:t>
-      </w:r>
-    </w:p>
-    <w:p>
-      <w:pPr>
-        <w:pStyle w:val="Code"/>
-      </w:pPr>
-      <w:proofErr w:type="spellStart"/>
-      <w:r>
-        <w:t>matrix</w:t>
-      </w:r>
-      <w:proofErr w:type="spellEnd"/>
-      <w:r>
-        <w:t xml:space="preserve"> &gt; </w:t>
-      </w:r>
-      <w:proofErr w:type="spellStart"/>
-      <w:r>
-        <w:t>print</w:t>
-      </w:r>
-      <w:proofErr w:type="spellEnd"/>
-      <w:r>
-        <w:t xml:space="preserve"> </w:t>
-      </w:r>
-      <w:proofErr w:type="spellStart"/>
-      <w:r>
-        <w:t>test</w:t>
-      </w:r>
-      <w:proofErr w:type="spellEnd"/>
-      <w:r>
-        <w:br/>
-      </w:r>
-      <w:proofErr w:type="spellStart"/>
-      <w:r>
-        <w:t>test</w:t>
-      </w:r>
-      <w:proofErr w:type="spellEnd"/>
-      <w:r>
-        <w:t xml:space="preserve"> = |  1,00   2,00 |</w:t>
-      </w:r>
-      <w:r>
-        <w:br/>
-        <w:t xml:space="preserve">       |  3,00   4,00 |</w:t>
-      </w:r>
-    </w:p>
-    <w:p>
-      <w:r>
-        <w:br w:type="page"/>
-      </w:r>
-    </w:p>
-    <w:p>
-      <w:pPr>
-        <w:pStyle w:val="Heading3"/>
-      </w:pPr>
-      <w:bookmarkStart w:id="12" w:name="_Toc387662801"/>
-      <w:r>
-        <w:t>Zwei Matrizen Addieren</w:t>
-      </w:r>
-      <w:bookmarkEnd w:id="12"/>
-    </w:p>
-    <w:p/>
-    <w:p>
-      <w:r>
         <w:t>Über das folgende Kommando können Sie zwei Matrizen multiplizieren:</w:t>
       </w:r>
       <w:r>
@@ -3962,11 +3997,11 @@
       <w:pPr>
         <w:pStyle w:val="Heading3"/>
       </w:pPr>
-      <w:bookmarkStart w:id="13" w:name="_Toc387662802"/>
+      <w:bookmarkStart w:id="12" w:name="_Toc387662802"/>
       <w:r>
         <w:t>Eine Matrize Transponieren</w:t>
       </w:r>
-      <w:bookmarkEnd w:id="13"/>
+      <w:bookmarkEnd w:id="12"/>
     </w:p>
     <w:p/>
     <w:p>
@@ -4227,6 +4262,8 @@
         </w:rPr>
         <w:br w:type="page"/>
       </w:r>
+      <w:bookmarkStart w:id="13" w:name="_GoBack"/>
+      <w:bookmarkEnd w:id="13"/>
     </w:p>
     <w:sectPr>
       <w:headerReference w:type="default" r:id="rId10"/>
@@ -4359,7 +4396,7 @@
                 <w:rPr>
                   <w:noProof/>
                 </w:rPr>
-                <w:t>3</w:t>
+                <w:t>1</w:t>
               </w:r>
               <w:r>
                 <w:rPr>
@@ -6279,9 +6316,8 @@
     <w:panose1 w:val="020B0502040204020203"/>
     <w:charset w:val="00"/>
     <w:family w:val="swiss"/>
-    <w:notTrueType/>
     <w:pitch w:val="variable"/>
-    <w:sig w:usb0="00000003" w:usb1="00000000" w:usb2="00000000" w:usb3="00000000" w:csb0="00000001" w:csb1="00000000"/>
+    <w:sig w:usb0="E4002EFF" w:usb1="C000E47F" w:usb2="00000009" w:usb3="00000000" w:csb0="000001FF" w:csb1="00000000"/>
   </w:font>
   <w:font w:name="Consolas">
     <w:panose1 w:val="020B0609020204030204"/>
@@ -6316,6 +6352,7 @@
     <w:rsid w:val="00F14E00"/>
     <w:rsid w:val="00F375D2"/>
     <w:rsid w:val="00F8601E"/>
+    <w:rsid w:val="00FB78D0"/>
     <w:rsid w:val="00FD7E5D"/>
   </w:rsids>
   <m:mathPr>
@@ -7058,7 +7095,7 @@
 </file>
 
 <file path=customXml/itemProps1.xml><?xml version="1.0" encoding="utf-8"?>
-<ds:datastoreItem xmlns:ds="http://schemas.openxmlformats.org/officeDocument/2006/customXml" ds:itemID="{734D3CD3-9DC5-4995-BD00-17449C116CE4}">
+<ds:datastoreItem xmlns:ds="http://schemas.openxmlformats.org/officeDocument/2006/customXml" ds:itemID="{687E6C71-F83F-4B6E-828C-2DC1D171041E}">
   <ds:schemaRefs>
     <ds:schemaRef ds:uri="http://schemas.openxmlformats.org/officeDocument/2006/bibliography"/>
   </ds:schemaRefs>

</xml_diff>